<commit_message>
A few added data, beginning of Login doc
</commit_message>
<xml_diff>
--- a/documentation/AUMS-dokumentáció.docx
+++ b/documentation/AUMS-dokumentáció.docx
@@ -6,7 +6,6 @@
       <w:pPr>
         <w:jc w:val="center"/>
         <w:rPr>
-          <w:rFonts w:cstheme="minorHAnsi"/>
           <w:b/>
           <w:bCs/>
           <w:smallCaps/>
@@ -16,7 +15,6 @@
       </w:pPr>
       <w:r>
         <w:rPr>
-          <w:rFonts w:cstheme="minorHAnsi"/>
           <w:b/>
           <w:bCs/>
           <w:smallCaps/>
@@ -30,7 +28,6 @@
       <w:pPr>
         <w:jc w:val="center"/>
         <w:rPr>
-          <w:rFonts w:cstheme="minorHAnsi"/>
           <w:b/>
           <w:bCs/>
           <w:smallCaps/>
@@ -43,7 +40,6 @@
       <w:pPr>
         <w:jc w:val="center"/>
         <w:rPr>
-          <w:rFonts w:cstheme="minorHAnsi"/>
           <w:b/>
           <w:bCs/>
           <w:smallCaps/>
@@ -56,7 +52,6 @@
       <w:pPr>
         <w:jc w:val="center"/>
         <w:rPr>
-          <w:rFonts w:cstheme="minorHAnsi"/>
           <w:b/>
           <w:bCs/>
           <w:smallCaps/>
@@ -69,7 +64,6 @@
       <w:pPr>
         <w:jc w:val="center"/>
         <w:rPr>
-          <w:rFonts w:cstheme="minorHAnsi"/>
           <w:b/>
           <w:bCs/>
           <w:i/>
@@ -81,7 +75,6 @@
       </w:pPr>
       <w:r>
         <w:rPr>
-          <w:rFonts w:cstheme="minorHAnsi"/>
           <w:b/>
           <w:bCs/>
           <w:i/>
@@ -97,7 +90,6 @@
       <w:pPr>
         <w:jc w:val="center"/>
         <w:rPr>
-          <w:rFonts w:cstheme="minorHAnsi"/>
           <w:b/>
           <w:bCs/>
           <w:smallCaps/>
@@ -107,7 +99,6 @@
       </w:pPr>
       <w:r>
         <w:rPr>
-          <w:rFonts w:cstheme="minorHAnsi"/>
           <w:b/>
           <w:bCs/>
           <w:smallCaps/>
@@ -121,7 +112,6 @@
       <w:pPr>
         <w:jc w:val="center"/>
         <w:rPr>
-          <w:rFonts w:cstheme="minorHAnsi"/>
           <w:b/>
           <w:bCs/>
           <w:smallCaps/>
@@ -134,7 +124,6 @@
       <w:pPr>
         <w:jc w:val="center"/>
         <w:rPr>
-          <w:rFonts w:cstheme="minorHAnsi"/>
           <w:smallCaps/>
           <w:sz w:val="44"/>
           <w:szCs w:val="44"/>
@@ -142,7 +131,6 @@
       </w:pPr>
       <w:r>
         <w:rPr>
-          <w:rFonts w:cstheme="minorHAnsi"/>
           <w:smallCaps/>
           <w:sz w:val="44"/>
           <w:szCs w:val="44"/>
@@ -154,7 +142,6 @@
       <w:pPr>
         <w:jc w:val="center"/>
         <w:rPr>
-          <w:rFonts w:cstheme="minorHAnsi"/>
           <w:smallCaps/>
           <w:sz w:val="44"/>
           <w:szCs w:val="44"/>
@@ -162,7 +149,6 @@
       </w:pPr>
       <w:r>
         <w:rPr>
-          <w:rFonts w:cstheme="minorHAnsi"/>
           <w:smallCaps/>
           <w:sz w:val="44"/>
           <w:szCs w:val="44"/>
@@ -174,7 +160,6 @@
       <w:pPr>
         <w:jc w:val="center"/>
         <w:rPr>
-          <w:rFonts w:cstheme="minorHAnsi"/>
           <w:smallCaps/>
           <w:sz w:val="44"/>
           <w:szCs w:val="44"/>
@@ -182,7 +167,6 @@
       </w:pPr>
       <w:r>
         <w:rPr>
-          <w:rFonts w:cstheme="minorHAnsi"/>
           <w:smallCaps/>
           <w:sz w:val="44"/>
           <w:szCs w:val="44"/>
@@ -194,7 +178,6 @@
       <w:pPr>
         <w:jc w:val="center"/>
         <w:rPr>
-          <w:rFonts w:cstheme="minorHAnsi"/>
           <w:b/>
           <w:bCs/>
           <w:smallCaps/>
@@ -206,7 +189,6 @@
     <w:p>
       <w:pPr>
         <w:rPr>
-          <w:rFonts w:cstheme="minorHAnsi"/>
           <w:b/>
           <w:bCs/>
           <w:smallCaps/>
@@ -220,7 +202,6 @@
         <w:spacing w:before="360"/>
         <w:jc w:val="center"/>
         <w:rPr>
-          <w:rFonts w:cstheme="minorHAnsi"/>
           <w:smallCaps/>
           <w:sz w:val="56"/>
           <w:szCs w:val="56"/>
@@ -228,7 +209,6 @@
       </w:pPr>
       <w:r>
         <w:rPr>
-          <w:rFonts w:cstheme="minorHAnsi"/>
           <w:smallCaps/>
           <w:sz w:val="56"/>
           <w:szCs w:val="56"/>
@@ -240,7 +220,6 @@
       <w:pPr>
         <w:jc w:val="center"/>
         <w:rPr>
-          <w:rFonts w:cstheme="minorHAnsi"/>
           <w:smallCaps/>
           <w:sz w:val="56"/>
           <w:szCs w:val="56"/>
@@ -248,31 +227,27 @@
       </w:pPr>
       <w:r>
         <w:rPr>
-          <w:rFonts w:cstheme="minorHAnsi"/>
           <w:smallCaps/>
           <w:sz w:val="56"/>
           <w:szCs w:val="56"/>
         </w:rPr>
-        <w:t>Szeged Vasvári Pál technikum</w:t>
-      </w:r>
-    </w:p>
-    <w:p>
-      <w:pPr>
-        <w:rPr>
-          <w:rFonts w:cstheme="minorHAnsi"/>
-          <w:smallCaps/>
-          <w:sz w:val="24"/>
-          <w:szCs w:val="24"/>
-        </w:rPr>
-      </w:pPr>
-      <w:r>
-        <w:rPr>
-          <w:rFonts w:cstheme="minorHAnsi"/>
+        <w:t>Szeged</w:t>
+      </w:r>
+      <w:r>
+        <w:rPr>
           <w:smallCaps/>
           <w:sz w:val="56"/>
           <w:szCs w:val="56"/>
         </w:rPr>
-        <w:br w:type="page"/>
+        <w:t>i</w:t>
+      </w:r>
+      <w:r>
+        <w:rPr>
+          <w:smallCaps/>
+          <w:sz w:val="56"/>
+          <w:szCs w:val="56"/>
+        </w:rPr>
+        <w:t xml:space="preserve"> Vasvári Pál technikum</w:t>
       </w:r>
     </w:p>
     <w:p>
@@ -413,17 +388,27 @@
           <w:sz w:val="24"/>
           <w:szCs w:val="24"/>
         </w:rPr>
-        <w:t xml:space="preserve"> és ellenőrizheti a belépésének és kilépésének időpontjait, saját adatait. E</w:t>
-      </w:r>
-      <w:r>
-        <w:rPr>
-          <w:rFonts w:asciiTheme="minorHAnsi" w:hAnsiTheme="minorHAnsi" w:cstheme="minorHAnsi"/>
-          <w:b w:val="0"/>
-          <w:bCs w:val="0"/>
-          <w:sz w:val="24"/>
-          <w:szCs w:val="24"/>
-        </w:rPr>
-        <w:t>gy adminisztrációs felületet, amely</w:t>
+        <w:t xml:space="preserve"> és ellenőrizheti a belépésének és kilépésének időpontjait, saját adatait. </w:t>
+      </w:r>
+      <w:r>
+        <w:rPr>
+          <w:rFonts w:asciiTheme="minorHAnsi" w:hAnsiTheme="minorHAnsi" w:cstheme="minorHAnsi"/>
+          <w:b w:val="0"/>
+          <w:bCs w:val="0"/>
+          <w:sz w:val="24"/>
+          <w:szCs w:val="24"/>
+        </w:rPr>
+        <w:t>Két</w:t>
+      </w:r>
+      <w:r>
+        <w:rPr>
+          <w:rFonts w:asciiTheme="minorHAnsi" w:hAnsiTheme="minorHAnsi" w:cstheme="minorHAnsi"/>
+          <w:b w:val="0"/>
+          <w:bCs w:val="0"/>
+          <w:sz w:val="24"/>
+          <w:szCs w:val="24"/>
+        </w:rPr>
+        <w:t xml:space="preserve"> adminisztrációs felületet, amely</w:t>
       </w:r>
       <w:r>
         <w:rPr>
@@ -528,8 +513,358 @@
         <w:t>A rendszer célja, hogy biztonságosan és hatékonyan kezelje a munkahelyi belépések és kilépések folyamatát, és így megóvja a szervezet értékeinek és információinak biztonságát a jogosulatlan belépéstől és az esetleges biztonsági fenyegetésektől.</w:t>
       </w:r>
     </w:p>
+    <w:p>
+      <w:pPr>
+        <w:pStyle w:val="Cmsor1"/>
+        <w:rPr>
+          <w:rFonts w:asciiTheme="minorHAnsi" w:hAnsiTheme="minorHAnsi" w:cstheme="minorHAnsi"/>
+          <w:b w:val="0"/>
+          <w:bCs w:val="0"/>
+          <w:sz w:val="24"/>
+          <w:szCs w:val="24"/>
+        </w:rPr>
+      </w:pPr>
+    </w:p>
+    <w:p>
+      <w:pPr>
+        <w:pStyle w:val="Cmsor1"/>
+        <w:spacing w:after="600" w:afterAutospacing="0"/>
+        <w:rPr>
+          <w:b w:val="0"/>
+          <w:bCs w:val="0"/>
+        </w:rPr>
+      </w:pPr>
+      <w:r>
+        <w:rPr>
+          <w:b w:val="0"/>
+          <w:bCs w:val="0"/>
+        </w:rPr>
+        <w:t>Frontend</w:t>
+      </w:r>
+    </w:p>
+    <w:p>
+      <w:pPr>
+        <w:pStyle w:val="Alcm"/>
+        <w:rPr>
+          <w:color w:val="auto"/>
+          <w:sz w:val="32"/>
+          <w:szCs w:val="32"/>
+        </w:rPr>
+      </w:pPr>
+      <w:r>
+        <w:rPr>
+          <w:color w:val="auto"/>
+          <w:sz w:val="32"/>
+          <w:szCs w:val="32"/>
+        </w:rPr>
+        <w:t>Alkalmazott szoftvereszközök</w:t>
+      </w:r>
+    </w:p>
+    <w:p>
+      <w:pPr>
+        <w:pStyle w:val="Listaszerbekezds"/>
+        <w:numPr>
+          <w:ilvl w:val="0"/>
+          <w:numId w:val="3"/>
+        </w:numPr>
+      </w:pPr>
+      <w:r>
+        <w:t>Visual Studio Code</w:t>
+      </w:r>
+    </w:p>
+    <w:p>
+      <w:pPr>
+        <w:pStyle w:val="Listaszerbekezds"/>
+        <w:numPr>
+          <w:ilvl w:val="0"/>
+          <w:numId w:val="3"/>
+        </w:numPr>
+      </w:pPr>
+      <w:r>
+        <w:t>Google Chrome</w:t>
+      </w:r>
+    </w:p>
+    <w:p>
+      <w:r>
+        <w:t xml:space="preserve">A REST API elkészítéséhez Python-t használtunk, mely egy nagyon magas szintű programozási nyelv. </w:t>
+      </w:r>
+      <w:r>
+        <w:t>Részletesebben majd a Backend kifejtésénél.</w:t>
+      </w:r>
+    </w:p>
+    <w:p>
+      <w:pPr>
+        <w:pStyle w:val="Alcm"/>
+        <w:rPr>
+          <w:color w:val="auto"/>
+          <w:sz w:val="32"/>
+          <w:szCs w:val="32"/>
+        </w:rPr>
+      </w:pPr>
+      <w:r>
+        <w:rPr>
+          <w:color w:val="auto"/>
+          <w:sz w:val="32"/>
+          <w:szCs w:val="32"/>
+        </w:rPr>
+        <w:t>Nyelvhasználat</w:t>
+      </w:r>
+    </w:p>
+    <w:p>
+      <w:pPr>
+        <w:pStyle w:val="Listaszerbekezds"/>
+        <w:numPr>
+          <w:ilvl w:val="0"/>
+          <w:numId w:val="1"/>
+        </w:numPr>
+      </w:pPr>
+      <w:r>
+        <w:t>HTML</w:t>
+      </w:r>
+    </w:p>
+    <w:p>
+      <w:pPr>
+        <w:pStyle w:val="Listaszerbekezds"/>
+        <w:numPr>
+          <w:ilvl w:val="0"/>
+          <w:numId w:val="1"/>
+        </w:numPr>
+      </w:pPr>
+      <w:r>
+        <w:t>Javascript</w:t>
+      </w:r>
+    </w:p>
+    <w:p>
+      <w:pPr>
+        <w:pStyle w:val="Listaszerbekezds"/>
+        <w:numPr>
+          <w:ilvl w:val="0"/>
+          <w:numId w:val="1"/>
+        </w:numPr>
+      </w:pPr>
+      <w:r>
+        <w:t>CSS</w:t>
+      </w:r>
+    </w:p>
+    <w:p>
+      <w:pPr>
+        <w:pStyle w:val="Alcm"/>
+        <w:rPr>
+          <w:color w:val="auto"/>
+          <w:sz w:val="32"/>
+          <w:szCs w:val="32"/>
+        </w:rPr>
+      </w:pPr>
+      <w:r>
+        <w:rPr>
+          <w:color w:val="auto"/>
+          <w:sz w:val="32"/>
+          <w:szCs w:val="32"/>
+        </w:rPr>
+        <w:t>Megvalósítás</w:t>
+      </w:r>
+      <w:r>
+        <w:rPr>
+          <w:color w:val="auto"/>
+          <w:sz w:val="32"/>
+          <w:szCs w:val="32"/>
+        </w:rPr>
+        <w:t>t</w:t>
+      </w:r>
+      <w:r>
+        <w:rPr>
+          <w:color w:val="auto"/>
+          <w:sz w:val="32"/>
+          <w:szCs w:val="32"/>
+        </w:rPr>
+        <w:t xml:space="preserve"> segítő keretrendszerek</w:t>
+      </w:r>
+    </w:p>
+    <w:p>
+      <w:pPr>
+        <w:pStyle w:val="Listaszerbekezds"/>
+        <w:numPr>
+          <w:ilvl w:val="0"/>
+          <w:numId w:val="2"/>
+        </w:numPr>
+      </w:pPr>
+      <w:r>
+        <w:t>VueJs</w:t>
+      </w:r>
+    </w:p>
+    <w:p>
+      <w:pPr>
+        <w:pStyle w:val="Listaszerbekezds"/>
+        <w:numPr>
+          <w:ilvl w:val="0"/>
+          <w:numId w:val="2"/>
+        </w:numPr>
+      </w:pPr>
+      <w:r>
+        <w:t>Bootstrap</w:t>
+      </w:r>
+    </w:p>
+    <w:p>
+      <w:pPr>
+        <w:pStyle w:val="Listaszerbekezds"/>
+        <w:numPr>
+          <w:ilvl w:val="0"/>
+          <w:numId w:val="2"/>
+        </w:numPr>
+      </w:pPr>
+      <w:r>
+        <w:t>JQuery</w:t>
+      </w:r>
+    </w:p>
+    <w:p>
+      <w:pPr>
+        <w:pStyle w:val="Alcm"/>
+        <w:rPr>
+          <w:color w:val="auto"/>
+          <w:sz w:val="32"/>
+          <w:szCs w:val="32"/>
+        </w:rPr>
+      </w:pPr>
+    </w:p>
+    <w:p>
+      <w:pPr>
+        <w:pStyle w:val="Alcm"/>
+        <w:rPr>
+          <w:color w:val="auto"/>
+          <w:sz w:val="32"/>
+          <w:szCs w:val="32"/>
+        </w:rPr>
+      </w:pPr>
+    </w:p>
+    <w:p>
+      <w:pPr>
+        <w:pStyle w:val="Cmsor3"/>
+        <w:spacing w:after="240"/>
+        <w:rPr>
+          <w:rFonts w:cstheme="majorHAnsi"/>
+          <w:b/>
+          <w:bCs/>
+          <w:color w:val="auto"/>
+          <w:sz w:val="40"/>
+          <w:szCs w:val="40"/>
+        </w:rPr>
+      </w:pPr>
+      <w:r>
+        <w:rPr>
+          <w:rFonts w:cstheme="majorHAnsi"/>
+          <w:b/>
+          <w:bCs/>
+          <w:color w:val="auto"/>
+          <w:sz w:val="40"/>
+          <w:szCs w:val="40"/>
+        </w:rPr>
+        <w:lastRenderedPageBreak/>
+        <w:t>Login</w:t>
+      </w:r>
+    </w:p>
+    <w:p>
+      <w:pPr>
+        <w:pStyle w:val="Alcm"/>
+        <w:rPr>
+          <w:color w:val="auto"/>
+        </w:rPr>
+      </w:pPr>
+      <w:r>
+        <w:rPr>
+          <w:color w:val="auto"/>
+        </w:rPr>
+        <w:drawing>
+          <wp:anchor distT="0" distB="0" distL="114300" distR="114300" simplePos="0" relativeHeight="251658240" behindDoc="1" locked="0" layoutInCell="1" allowOverlap="1" wp14:anchorId="6E1A8493" wp14:editId="3D28D2BB">
+            <wp:simplePos x="0" y="0"/>
+            <wp:positionH relativeFrom="margin">
+              <wp:posOffset>-66675</wp:posOffset>
+            </wp:positionH>
+            <wp:positionV relativeFrom="paragraph">
+              <wp:posOffset>688340</wp:posOffset>
+            </wp:positionV>
+            <wp:extent cx="5760720" cy="2767330"/>
+            <wp:effectExtent l="0" t="0" r="0" b="0"/>
+            <wp:wrapTight wrapText="bothSides">
+              <wp:wrapPolygon edited="0">
+                <wp:start x="0" y="0"/>
+                <wp:lineTo x="0" y="21412"/>
+                <wp:lineTo x="21500" y="21412"/>
+                <wp:lineTo x="21500" y="0"/>
+                <wp:lineTo x="0" y="0"/>
+              </wp:wrapPolygon>
+            </wp:wrapTight>
+            <wp:docPr id="119159650" name="Kép 1"/>
+            <wp:cNvGraphicFramePr>
+              <a:graphicFrameLocks xmlns:a="http://schemas.openxmlformats.org/drawingml/2006/main" noChangeAspect="1"/>
+            </wp:cNvGraphicFramePr>
+            <a:graphic xmlns:a="http://schemas.openxmlformats.org/drawingml/2006/main">
+              <a:graphicData uri="http://schemas.openxmlformats.org/drawingml/2006/picture">
+                <pic:pic xmlns:pic="http://schemas.openxmlformats.org/drawingml/2006/picture">
+                  <pic:nvPicPr>
+                    <pic:cNvPr id="119159650" name=""/>
+                    <pic:cNvPicPr/>
+                  </pic:nvPicPr>
+                  <pic:blipFill>
+                    <a:blip r:embed="rId7" cstate="print">
+                      <a:extLst>
+                        <a:ext uri="{28A0092B-C50C-407E-A947-70E740481C1C}">
+                          <a14:useLocalDpi xmlns:a14="http://schemas.microsoft.com/office/drawing/2010/main" val="0"/>
+                        </a:ext>
+                      </a:extLst>
+                    </a:blip>
+                    <a:stretch>
+                      <a:fillRect/>
+                    </a:stretch>
+                  </pic:blipFill>
+                  <pic:spPr>
+                    <a:xfrm>
+                      <a:off x="0" y="0"/>
+                      <a:ext cx="5760720" cy="2767330"/>
+                    </a:xfrm>
+                    <a:prstGeom prst="rect">
+                      <a:avLst/>
+                    </a:prstGeom>
+                  </pic:spPr>
+                </pic:pic>
+              </a:graphicData>
+            </a:graphic>
+            <wp14:sizeRelH relativeFrom="page">
+              <wp14:pctWidth>0</wp14:pctWidth>
+            </wp14:sizeRelH>
+            <wp14:sizeRelV relativeFrom="page">
+              <wp14:pctHeight>0</wp14:pctHeight>
+            </wp14:sizeRelV>
+          </wp:anchor>
+        </w:drawing>
+      </w:r>
+      <w:r>
+        <w:rPr>
+          <w:color w:val="auto"/>
+        </w:rPr>
+        <w:t xml:space="preserve">Egy olyan dizájn létrehozása volt a cél, amely megállja a helyét a mai </w:t>
+      </w:r>
+      <w:r>
+        <w:rPr>
+          <w:color w:val="auto"/>
+        </w:rPr>
+        <w:t>letisztult kinézetet uralta világban, de mégis hoz egy kis élénk színösszeállítást, amely kevésbé használatos manapság.</w:t>
+      </w:r>
+    </w:p>
+    <w:p>
+      <w:pPr>
+        <w:spacing w:before="240"/>
+      </w:pPr>
+      <w:r>
+        <w:t>A weboldal megnyitása után ez a felület fogad minket, ahol kettő input mező és egy, a bejelentkezést végrehajtó gomb található.</w:t>
+      </w:r>
+      <w:r>
+        <w:t xml:space="preserve"> A mezőkbe kattintás után egy zöldes animáció fogad, illetve a kis ikonok elcsúszása balra.</w:t>
+      </w:r>
+    </w:p>
+    <w:p/>
+    <w:p/>
     <w:sectPr>
-      <w:footerReference w:type="default" r:id="rId6"/>
+      <w:footerReference w:type="default" r:id="rId8"/>
       <w:pgSz w:w="11906" w:h="16838"/>
       <w:pgMar w:top="1417" w:right="1417" w:bottom="1417" w:left="1417" w:header="708" w:footer="708" w:gutter="0"/>
       <w:cols w:space="708"/>
@@ -643,15 +978,368 @@
 </w:footnotes>
 </file>
 
+<file path=word/numbering.xml><?xml version="1.0" encoding="utf-8"?>
+<w:numbering xmlns:wpc="http://schemas.microsoft.com/office/word/2010/wordprocessingCanvas" xmlns:cx="http://schemas.microsoft.com/office/drawing/2014/chartex" xmlns:cx1="http://schemas.microsoft.com/office/drawing/2015/9/8/chartex" xmlns:cx2="http://schemas.microsoft.com/office/drawing/2015/10/21/chartex" xmlns:cx3="http://schemas.microsoft.com/office/drawing/2016/5/9/chartex" xmlns:cx4="http://schemas.microsoft.com/office/drawing/2016/5/10/chartex" xmlns:cx5="http://schemas.microsoft.com/office/drawing/2016/5/11/chartex" xmlns:cx6="http://schemas.microsoft.com/office/drawing/2016/5/12/chartex" xmlns:cx7="http://schemas.microsoft.com/office/drawing/2016/5/13/chartex" xmlns:cx8="http://schemas.microsoft.com/office/drawing/2016/5/14/chartex" xmlns:mc="http://schemas.openxmlformats.org/markup-compatibility/2006" xmlns:aink="http://schemas.microsoft.com/office/drawing/2016/ink" xmlns:am3d="http://schemas.microsoft.com/office/drawing/2017/model3d" xmlns:o="urn:schemas-microsoft-com:office:office" xmlns:oel="http://schemas.microsoft.com/office/2019/extlst" xmlns:r="http://schemas.openxmlformats.org/officeDocument/2006/relationships" xmlns:m="http://schemas.openxmlformats.org/officeDocument/2006/math" xmlns:v="urn:schemas-microsoft-com:vml" xmlns:wp14="http://schemas.microsoft.com/office/word/2010/wordprocessingDrawing" xmlns:wp="http://schemas.openxmlformats.org/drawingml/2006/wordprocessingDrawing" xmlns:w10="urn:schemas-microsoft-com:office:word" xmlns:w="http://schemas.openxmlformats.org/wordprocessingml/2006/main" xmlns:w14="http://schemas.microsoft.com/office/word/2010/wordml" xmlns:w15="http://schemas.microsoft.com/office/word/2012/wordml" xmlns:w16cex="http://schemas.microsoft.com/office/word/2018/wordml/cex" xmlns:w16cid="http://schemas.microsoft.com/office/word/2016/wordml/cid" xmlns:w16="http://schemas.microsoft.com/office/word/2018/wordml" xmlns:w16du="http://schemas.microsoft.com/office/word/2023/wordml/word16du" xmlns:w16sdtdh="http://schemas.microsoft.com/office/word/2020/wordml/sdtdatahash" xmlns:w16se="http://schemas.microsoft.com/office/word/2015/wordml/symex" xmlns:wpg="http://schemas.microsoft.com/office/word/2010/wordprocessingGroup" xmlns:wpi="http://schemas.microsoft.com/office/word/2010/wordprocessingInk" xmlns:wne="http://schemas.microsoft.com/office/word/2006/wordml" xmlns:wps="http://schemas.microsoft.com/office/word/2010/wordprocessingShape" mc:Ignorable="w14 w15 w16se w16cid w16 w16cex w16sdtdh wp14">
+  <w:abstractNum w:abstractNumId="0" w15:restartNumberingAfterBreak="0">
+    <w:nsid w:val="1932514C"/>
+    <w:multiLevelType w:val="hybridMultilevel"/>
+    <w:tmpl w:val="119867D0"/>
+    <w:lvl w:ilvl="0" w:tplc="040E000B">
+      <w:start w:val="1"/>
+      <w:numFmt w:val="bullet"/>
+      <w:lvlText w:val=""/>
+      <w:lvlJc w:val="left"/>
+      <w:pPr>
+        <w:ind w:left="720" w:hanging="360"/>
+      </w:pPr>
+      <w:rPr>
+        <w:rFonts w:ascii="Wingdings" w:hAnsi="Wingdings" w:hint="default"/>
+      </w:rPr>
+    </w:lvl>
+    <w:lvl w:ilvl="1" w:tplc="040E0003" w:tentative="1">
+      <w:start w:val="1"/>
+      <w:numFmt w:val="bullet"/>
+      <w:lvlText w:val="o"/>
+      <w:lvlJc w:val="left"/>
+      <w:pPr>
+        <w:ind w:left="1440" w:hanging="360"/>
+      </w:pPr>
+      <w:rPr>
+        <w:rFonts w:ascii="Courier New" w:hAnsi="Courier New" w:cs="Courier New" w:hint="default"/>
+      </w:rPr>
+    </w:lvl>
+    <w:lvl w:ilvl="2" w:tplc="040E0005" w:tentative="1">
+      <w:start w:val="1"/>
+      <w:numFmt w:val="bullet"/>
+      <w:lvlText w:val=""/>
+      <w:lvlJc w:val="left"/>
+      <w:pPr>
+        <w:ind w:left="2160" w:hanging="360"/>
+      </w:pPr>
+      <w:rPr>
+        <w:rFonts w:ascii="Wingdings" w:hAnsi="Wingdings" w:hint="default"/>
+      </w:rPr>
+    </w:lvl>
+    <w:lvl w:ilvl="3" w:tplc="040E0001" w:tentative="1">
+      <w:start w:val="1"/>
+      <w:numFmt w:val="bullet"/>
+      <w:lvlText w:val=""/>
+      <w:lvlJc w:val="left"/>
+      <w:pPr>
+        <w:ind w:left="2880" w:hanging="360"/>
+      </w:pPr>
+      <w:rPr>
+        <w:rFonts w:ascii="Symbol" w:hAnsi="Symbol" w:hint="default"/>
+      </w:rPr>
+    </w:lvl>
+    <w:lvl w:ilvl="4" w:tplc="040E0003" w:tentative="1">
+      <w:start w:val="1"/>
+      <w:numFmt w:val="bullet"/>
+      <w:lvlText w:val="o"/>
+      <w:lvlJc w:val="left"/>
+      <w:pPr>
+        <w:ind w:left="3600" w:hanging="360"/>
+      </w:pPr>
+      <w:rPr>
+        <w:rFonts w:ascii="Courier New" w:hAnsi="Courier New" w:cs="Courier New" w:hint="default"/>
+      </w:rPr>
+    </w:lvl>
+    <w:lvl w:ilvl="5" w:tplc="040E0005" w:tentative="1">
+      <w:start w:val="1"/>
+      <w:numFmt w:val="bullet"/>
+      <w:lvlText w:val=""/>
+      <w:lvlJc w:val="left"/>
+      <w:pPr>
+        <w:ind w:left="4320" w:hanging="360"/>
+      </w:pPr>
+      <w:rPr>
+        <w:rFonts w:ascii="Wingdings" w:hAnsi="Wingdings" w:hint="default"/>
+      </w:rPr>
+    </w:lvl>
+    <w:lvl w:ilvl="6" w:tplc="040E0001" w:tentative="1">
+      <w:start w:val="1"/>
+      <w:numFmt w:val="bullet"/>
+      <w:lvlText w:val=""/>
+      <w:lvlJc w:val="left"/>
+      <w:pPr>
+        <w:ind w:left="5040" w:hanging="360"/>
+      </w:pPr>
+      <w:rPr>
+        <w:rFonts w:ascii="Symbol" w:hAnsi="Symbol" w:hint="default"/>
+      </w:rPr>
+    </w:lvl>
+    <w:lvl w:ilvl="7" w:tplc="040E0003" w:tentative="1">
+      <w:start w:val="1"/>
+      <w:numFmt w:val="bullet"/>
+      <w:lvlText w:val="o"/>
+      <w:lvlJc w:val="left"/>
+      <w:pPr>
+        <w:ind w:left="5760" w:hanging="360"/>
+      </w:pPr>
+      <w:rPr>
+        <w:rFonts w:ascii="Courier New" w:hAnsi="Courier New" w:cs="Courier New" w:hint="default"/>
+      </w:rPr>
+    </w:lvl>
+    <w:lvl w:ilvl="8" w:tplc="040E0005" w:tentative="1">
+      <w:start w:val="1"/>
+      <w:numFmt w:val="bullet"/>
+      <w:lvlText w:val=""/>
+      <w:lvlJc w:val="left"/>
+      <w:pPr>
+        <w:ind w:left="6480" w:hanging="360"/>
+      </w:pPr>
+      <w:rPr>
+        <w:rFonts w:ascii="Wingdings" w:hAnsi="Wingdings" w:hint="default"/>
+      </w:rPr>
+    </w:lvl>
+  </w:abstractNum>
+  <w:abstractNum w:abstractNumId="1" w15:restartNumberingAfterBreak="0">
+    <w:nsid w:val="3F5D07C1"/>
+    <w:multiLevelType w:val="hybridMultilevel"/>
+    <w:tmpl w:val="331056E2"/>
+    <w:lvl w:ilvl="0" w:tplc="040E000B">
+      <w:start w:val="1"/>
+      <w:numFmt w:val="bullet"/>
+      <w:lvlText w:val=""/>
+      <w:lvlJc w:val="left"/>
+      <w:pPr>
+        <w:ind w:left="720" w:hanging="360"/>
+      </w:pPr>
+      <w:rPr>
+        <w:rFonts w:ascii="Wingdings" w:hAnsi="Wingdings" w:hint="default"/>
+      </w:rPr>
+    </w:lvl>
+    <w:lvl w:ilvl="1" w:tplc="040E0003" w:tentative="1">
+      <w:start w:val="1"/>
+      <w:numFmt w:val="bullet"/>
+      <w:lvlText w:val="o"/>
+      <w:lvlJc w:val="left"/>
+      <w:pPr>
+        <w:ind w:left="1440" w:hanging="360"/>
+      </w:pPr>
+      <w:rPr>
+        <w:rFonts w:ascii="Courier New" w:hAnsi="Courier New" w:cs="Courier New" w:hint="default"/>
+      </w:rPr>
+    </w:lvl>
+    <w:lvl w:ilvl="2" w:tplc="040E0005" w:tentative="1">
+      <w:start w:val="1"/>
+      <w:numFmt w:val="bullet"/>
+      <w:lvlText w:val=""/>
+      <w:lvlJc w:val="left"/>
+      <w:pPr>
+        <w:ind w:left="2160" w:hanging="360"/>
+      </w:pPr>
+      <w:rPr>
+        <w:rFonts w:ascii="Wingdings" w:hAnsi="Wingdings" w:hint="default"/>
+      </w:rPr>
+    </w:lvl>
+    <w:lvl w:ilvl="3" w:tplc="040E0001" w:tentative="1">
+      <w:start w:val="1"/>
+      <w:numFmt w:val="bullet"/>
+      <w:lvlText w:val=""/>
+      <w:lvlJc w:val="left"/>
+      <w:pPr>
+        <w:ind w:left="2880" w:hanging="360"/>
+      </w:pPr>
+      <w:rPr>
+        <w:rFonts w:ascii="Symbol" w:hAnsi="Symbol" w:hint="default"/>
+      </w:rPr>
+    </w:lvl>
+    <w:lvl w:ilvl="4" w:tplc="040E0003" w:tentative="1">
+      <w:start w:val="1"/>
+      <w:numFmt w:val="bullet"/>
+      <w:lvlText w:val="o"/>
+      <w:lvlJc w:val="left"/>
+      <w:pPr>
+        <w:ind w:left="3600" w:hanging="360"/>
+      </w:pPr>
+      <w:rPr>
+        <w:rFonts w:ascii="Courier New" w:hAnsi="Courier New" w:cs="Courier New" w:hint="default"/>
+      </w:rPr>
+    </w:lvl>
+    <w:lvl w:ilvl="5" w:tplc="040E0005" w:tentative="1">
+      <w:start w:val="1"/>
+      <w:numFmt w:val="bullet"/>
+      <w:lvlText w:val=""/>
+      <w:lvlJc w:val="left"/>
+      <w:pPr>
+        <w:ind w:left="4320" w:hanging="360"/>
+      </w:pPr>
+      <w:rPr>
+        <w:rFonts w:ascii="Wingdings" w:hAnsi="Wingdings" w:hint="default"/>
+      </w:rPr>
+    </w:lvl>
+    <w:lvl w:ilvl="6" w:tplc="040E0001" w:tentative="1">
+      <w:start w:val="1"/>
+      <w:numFmt w:val="bullet"/>
+      <w:lvlText w:val=""/>
+      <w:lvlJc w:val="left"/>
+      <w:pPr>
+        <w:ind w:left="5040" w:hanging="360"/>
+      </w:pPr>
+      <w:rPr>
+        <w:rFonts w:ascii="Symbol" w:hAnsi="Symbol" w:hint="default"/>
+      </w:rPr>
+    </w:lvl>
+    <w:lvl w:ilvl="7" w:tplc="040E0003" w:tentative="1">
+      <w:start w:val="1"/>
+      <w:numFmt w:val="bullet"/>
+      <w:lvlText w:val="o"/>
+      <w:lvlJc w:val="left"/>
+      <w:pPr>
+        <w:ind w:left="5760" w:hanging="360"/>
+      </w:pPr>
+      <w:rPr>
+        <w:rFonts w:ascii="Courier New" w:hAnsi="Courier New" w:cs="Courier New" w:hint="default"/>
+      </w:rPr>
+    </w:lvl>
+    <w:lvl w:ilvl="8" w:tplc="040E0005" w:tentative="1">
+      <w:start w:val="1"/>
+      <w:numFmt w:val="bullet"/>
+      <w:lvlText w:val=""/>
+      <w:lvlJc w:val="left"/>
+      <w:pPr>
+        <w:ind w:left="6480" w:hanging="360"/>
+      </w:pPr>
+      <w:rPr>
+        <w:rFonts w:ascii="Wingdings" w:hAnsi="Wingdings" w:hint="default"/>
+      </w:rPr>
+    </w:lvl>
+  </w:abstractNum>
+  <w:abstractNum w:abstractNumId="2" w15:restartNumberingAfterBreak="0">
+    <w:nsid w:val="6C1235B9"/>
+    <w:multiLevelType w:val="hybridMultilevel"/>
+    <w:tmpl w:val="90A8F022"/>
+    <w:lvl w:ilvl="0" w:tplc="040E000B">
+      <w:start w:val="1"/>
+      <w:numFmt w:val="bullet"/>
+      <w:lvlText w:val=""/>
+      <w:lvlJc w:val="left"/>
+      <w:pPr>
+        <w:ind w:left="720" w:hanging="360"/>
+      </w:pPr>
+      <w:rPr>
+        <w:rFonts w:ascii="Wingdings" w:hAnsi="Wingdings" w:hint="default"/>
+      </w:rPr>
+    </w:lvl>
+    <w:lvl w:ilvl="1" w:tplc="040E0003" w:tentative="1">
+      <w:start w:val="1"/>
+      <w:numFmt w:val="bullet"/>
+      <w:lvlText w:val="o"/>
+      <w:lvlJc w:val="left"/>
+      <w:pPr>
+        <w:ind w:left="1440" w:hanging="360"/>
+      </w:pPr>
+      <w:rPr>
+        <w:rFonts w:ascii="Courier New" w:hAnsi="Courier New" w:cs="Courier New" w:hint="default"/>
+      </w:rPr>
+    </w:lvl>
+    <w:lvl w:ilvl="2" w:tplc="040E0005" w:tentative="1">
+      <w:start w:val="1"/>
+      <w:numFmt w:val="bullet"/>
+      <w:lvlText w:val=""/>
+      <w:lvlJc w:val="left"/>
+      <w:pPr>
+        <w:ind w:left="2160" w:hanging="360"/>
+      </w:pPr>
+      <w:rPr>
+        <w:rFonts w:ascii="Wingdings" w:hAnsi="Wingdings" w:hint="default"/>
+      </w:rPr>
+    </w:lvl>
+    <w:lvl w:ilvl="3" w:tplc="040E0001" w:tentative="1">
+      <w:start w:val="1"/>
+      <w:numFmt w:val="bullet"/>
+      <w:lvlText w:val=""/>
+      <w:lvlJc w:val="left"/>
+      <w:pPr>
+        <w:ind w:left="2880" w:hanging="360"/>
+      </w:pPr>
+      <w:rPr>
+        <w:rFonts w:ascii="Symbol" w:hAnsi="Symbol" w:hint="default"/>
+      </w:rPr>
+    </w:lvl>
+    <w:lvl w:ilvl="4" w:tplc="040E0003" w:tentative="1">
+      <w:start w:val="1"/>
+      <w:numFmt w:val="bullet"/>
+      <w:lvlText w:val="o"/>
+      <w:lvlJc w:val="left"/>
+      <w:pPr>
+        <w:ind w:left="3600" w:hanging="360"/>
+      </w:pPr>
+      <w:rPr>
+        <w:rFonts w:ascii="Courier New" w:hAnsi="Courier New" w:cs="Courier New" w:hint="default"/>
+      </w:rPr>
+    </w:lvl>
+    <w:lvl w:ilvl="5" w:tplc="040E0005" w:tentative="1">
+      <w:start w:val="1"/>
+      <w:numFmt w:val="bullet"/>
+      <w:lvlText w:val=""/>
+      <w:lvlJc w:val="left"/>
+      <w:pPr>
+        <w:ind w:left="4320" w:hanging="360"/>
+      </w:pPr>
+      <w:rPr>
+        <w:rFonts w:ascii="Wingdings" w:hAnsi="Wingdings" w:hint="default"/>
+      </w:rPr>
+    </w:lvl>
+    <w:lvl w:ilvl="6" w:tplc="040E0001" w:tentative="1">
+      <w:start w:val="1"/>
+      <w:numFmt w:val="bullet"/>
+      <w:lvlText w:val=""/>
+      <w:lvlJc w:val="left"/>
+      <w:pPr>
+        <w:ind w:left="5040" w:hanging="360"/>
+      </w:pPr>
+      <w:rPr>
+        <w:rFonts w:ascii="Symbol" w:hAnsi="Symbol" w:hint="default"/>
+      </w:rPr>
+    </w:lvl>
+    <w:lvl w:ilvl="7" w:tplc="040E0003" w:tentative="1">
+      <w:start w:val="1"/>
+      <w:numFmt w:val="bullet"/>
+      <w:lvlText w:val="o"/>
+      <w:lvlJc w:val="left"/>
+      <w:pPr>
+        <w:ind w:left="5760" w:hanging="360"/>
+      </w:pPr>
+      <w:rPr>
+        <w:rFonts w:ascii="Courier New" w:hAnsi="Courier New" w:cs="Courier New" w:hint="default"/>
+      </w:rPr>
+    </w:lvl>
+    <w:lvl w:ilvl="8" w:tplc="040E0005" w:tentative="1">
+      <w:start w:val="1"/>
+      <w:numFmt w:val="bullet"/>
+      <w:lvlText w:val=""/>
+      <w:lvlJc w:val="left"/>
+      <w:pPr>
+        <w:ind w:left="6480" w:hanging="360"/>
+      </w:pPr>
+      <w:rPr>
+        <w:rFonts w:ascii="Wingdings" w:hAnsi="Wingdings" w:hint="default"/>
+      </w:rPr>
+    </w:lvl>
+  </w:abstractNum>
+  <w:num w:numId="1" w16cid:durableId="619072843">
+    <w:abstractNumId w:val="2"/>
+  </w:num>
+  <w:num w:numId="2" w16cid:durableId="1499883081">
+    <w:abstractNumId w:val="1"/>
+  </w:num>
+  <w:num w:numId="3" w16cid:durableId="515929116">
+    <w:abstractNumId w:val="0"/>
+  </w:num>
+</w:numbering>
+</file>
+
 <file path=word/styles.xml><?xml version="1.0" encoding="utf-8"?>
 <w:styles xmlns:mc="http://schemas.openxmlformats.org/markup-compatibility/2006" xmlns:r="http://schemas.openxmlformats.org/officeDocument/2006/relationships" xmlns:w="http://schemas.openxmlformats.org/wordprocessingml/2006/main" xmlns:w14="http://schemas.microsoft.com/office/word/2010/wordml" xmlns:w15="http://schemas.microsoft.com/office/word/2012/wordml" xmlns:w16cex="http://schemas.microsoft.com/office/word/2018/wordml/cex" xmlns:w16cid="http://schemas.microsoft.com/office/word/2016/wordml/cid" xmlns:w16="http://schemas.microsoft.com/office/word/2018/wordml" xmlns:w16sdtdh="http://schemas.microsoft.com/office/word/2020/wordml/sdtdatahash" xmlns:w16se="http://schemas.microsoft.com/office/word/2015/wordml/symex" mc:Ignorable="w14 w15 w16se w16cid w16 w16cex w16sdtdh">
   <w:docDefaults>
     <w:rPrDefault>
       <w:rPr>
-        <w:rFonts w:asciiTheme="minorHAnsi" w:eastAsiaTheme="minorHAnsi" w:hAnsiTheme="minorHAnsi" w:cstheme="minorBidi"/>
+        <w:rFonts w:asciiTheme="minorHAnsi" w:eastAsiaTheme="minorHAnsi" w:hAnsiTheme="minorHAnsi" w:cstheme="minorHAnsi"/>
         <w:kern w:val="2"/>
-        <w:sz w:val="22"/>
-        <w:szCs w:val="22"/>
+        <w:sz w:val="24"/>
+        <w:szCs w:val="24"/>
         <w:lang w:val="hu-HU" w:eastAsia="en-US" w:bidi="ar-SA"/>
         <w14:ligatures w14:val="standardContextual"/>
       </w:rPr>
@@ -1088,6 +1776,26 @@
       <w:szCs w:val="26"/>
     </w:rPr>
   </w:style>
+  <w:style w:type="paragraph" w:styleId="Cmsor3">
+    <w:name w:val="heading 3"/>
+    <w:basedOn w:val="Norml"/>
+    <w:next w:val="Norml"/>
+    <w:link w:val="Cmsor3Char"/>
+    <w:uiPriority w:val="9"/>
+    <w:unhideWhenUsed/>
+    <w:qFormat/>
+    <w:rsid w:val="00E50D97"/>
+    <w:pPr>
+      <w:keepNext/>
+      <w:keepLines/>
+      <w:spacing w:before="40" w:after="0"/>
+      <w:outlineLvl w:val="2"/>
+    </w:pPr>
+    <w:rPr>
+      <w:rFonts w:asciiTheme="majorHAnsi" w:eastAsiaTheme="majorEastAsia" w:hAnsiTheme="majorHAnsi" w:cstheme="majorBidi"/>
+      <w:color w:val="1F3763" w:themeColor="accent1" w:themeShade="7F"/>
+    </w:rPr>
+  </w:style>
   <w:style w:type="character" w:default="1" w:styleId="Bekezdsalapbettpusa">
     <w:name w:val="Default Paragraph Font"/>
     <w:uiPriority w:val="1"/>
@@ -1187,6 +1895,93 @@
       <w:color w:val="2F5496" w:themeColor="accent1" w:themeShade="BF"/>
       <w:sz w:val="26"/>
       <w:szCs w:val="26"/>
+    </w:rPr>
+  </w:style>
+  <w:style w:type="paragraph" w:styleId="Alcm">
+    <w:name w:val="Subtitle"/>
+    <w:basedOn w:val="Norml"/>
+    <w:next w:val="Norml"/>
+    <w:link w:val="AlcmChar"/>
+    <w:uiPriority w:val="11"/>
+    <w:qFormat/>
+    <w:rsid w:val="00496CE0"/>
+    <w:pPr>
+      <w:numPr>
+        <w:ilvl w:val="1"/>
+      </w:numPr>
+    </w:pPr>
+    <w:rPr>
+      <w:rFonts w:eastAsiaTheme="minorEastAsia"/>
+      <w:color w:val="5A5A5A" w:themeColor="text1" w:themeTint="A5"/>
+      <w:spacing w:val="15"/>
+    </w:rPr>
+  </w:style>
+  <w:style w:type="character" w:customStyle="1" w:styleId="AlcmChar">
+    <w:name w:val="Alcím Char"/>
+    <w:basedOn w:val="Bekezdsalapbettpusa"/>
+    <w:link w:val="Alcm"/>
+    <w:uiPriority w:val="11"/>
+    <w:rsid w:val="00496CE0"/>
+    <w:rPr>
+      <w:rFonts w:eastAsiaTheme="minorEastAsia"/>
+      <w:color w:val="5A5A5A" w:themeColor="text1" w:themeTint="A5"/>
+      <w:spacing w:val="15"/>
+    </w:rPr>
+  </w:style>
+  <w:style w:type="paragraph" w:styleId="Cm">
+    <w:name w:val="Title"/>
+    <w:basedOn w:val="Norml"/>
+    <w:next w:val="Norml"/>
+    <w:link w:val="CmChar"/>
+    <w:uiPriority w:val="10"/>
+    <w:qFormat/>
+    <w:rsid w:val="00496CE0"/>
+    <w:pPr>
+      <w:spacing w:after="0" w:line="240" w:lineRule="auto"/>
+      <w:contextualSpacing/>
+    </w:pPr>
+    <w:rPr>
+      <w:rFonts w:asciiTheme="majorHAnsi" w:eastAsiaTheme="majorEastAsia" w:hAnsiTheme="majorHAnsi" w:cstheme="majorBidi"/>
+      <w:spacing w:val="-10"/>
+      <w:kern w:val="28"/>
+      <w:sz w:val="56"/>
+      <w:szCs w:val="56"/>
+    </w:rPr>
+  </w:style>
+  <w:style w:type="character" w:customStyle="1" w:styleId="CmChar">
+    <w:name w:val="Cím Char"/>
+    <w:basedOn w:val="Bekezdsalapbettpusa"/>
+    <w:link w:val="Cm"/>
+    <w:uiPriority w:val="10"/>
+    <w:rsid w:val="00496CE0"/>
+    <w:rPr>
+      <w:rFonts w:asciiTheme="majorHAnsi" w:eastAsiaTheme="majorEastAsia" w:hAnsiTheme="majorHAnsi" w:cstheme="majorBidi"/>
+      <w:spacing w:val="-10"/>
+      <w:kern w:val="28"/>
+      <w:sz w:val="56"/>
+      <w:szCs w:val="56"/>
+    </w:rPr>
+  </w:style>
+  <w:style w:type="paragraph" w:styleId="Listaszerbekezds">
+    <w:name w:val="List Paragraph"/>
+    <w:basedOn w:val="Norml"/>
+    <w:uiPriority w:val="34"/>
+    <w:qFormat/>
+    <w:rsid w:val="003079DA"/>
+    <w:pPr>
+      <w:ind w:left="720"/>
+      <w:contextualSpacing/>
+    </w:pPr>
+  </w:style>
+  <w:style w:type="character" w:customStyle="1" w:styleId="Cmsor3Char">
+    <w:name w:val="Címsor 3 Char"/>
+    <w:basedOn w:val="Bekezdsalapbettpusa"/>
+    <w:link w:val="Cmsor3"/>
+    <w:uiPriority w:val="9"/>
+    <w:rsid w:val="00E50D97"/>
+    <w:rPr>
+      <w:rFonts w:asciiTheme="majorHAnsi" w:eastAsiaTheme="majorEastAsia" w:hAnsiTheme="majorHAnsi" w:cstheme="majorBidi"/>
+      <w:color w:val="1F3763" w:themeColor="accent1" w:themeShade="7F"/>
     </w:rPr>
   </w:style>
 </w:styles>

</xml_diff>

<commit_message>
some added information + pictures for Login
</commit_message>
<xml_diff>
--- a/documentation/AUMS-dokumentáció.docx
+++ b/documentation/AUMS-dokumentáció.docx
@@ -553,6 +553,169 @@
       </w:pPr>
       <w:r>
         <w:rPr>
+          <w:noProof/>
+        </w:rPr>
+        <w:drawing>
+          <wp:anchor distT="0" distB="0" distL="114300" distR="114300" simplePos="0" relativeHeight="251661312" behindDoc="1" locked="0" layoutInCell="1" allowOverlap="1" wp14:anchorId="0562DB3E" wp14:editId="73757EE6">
+            <wp:simplePos x="0" y="0"/>
+            <wp:positionH relativeFrom="column">
+              <wp:posOffset>4119880</wp:posOffset>
+            </wp:positionH>
+            <wp:positionV relativeFrom="paragraph">
+              <wp:posOffset>339725</wp:posOffset>
+            </wp:positionV>
+            <wp:extent cx="436245" cy="436245"/>
+            <wp:effectExtent l="0" t="0" r="1905" b="1905"/>
+            <wp:wrapTight wrapText="bothSides">
+              <wp:wrapPolygon edited="0">
+                <wp:start x="7546" y="0"/>
+                <wp:lineTo x="0" y="3773"/>
+                <wp:lineTo x="0" y="16035"/>
+                <wp:lineTo x="6603" y="20751"/>
+                <wp:lineTo x="7546" y="20751"/>
+                <wp:lineTo x="14148" y="20751"/>
+                <wp:lineTo x="16035" y="20751"/>
+                <wp:lineTo x="20751" y="16978"/>
+                <wp:lineTo x="20751" y="2830"/>
+                <wp:lineTo x="14148" y="0"/>
+                <wp:lineTo x="7546" y="0"/>
+              </wp:wrapPolygon>
+            </wp:wrapTight>
+            <wp:docPr id="2110949479" name="Kép 2"/>
+            <wp:cNvGraphicFramePr>
+              <a:graphicFrameLocks xmlns:a="http://schemas.openxmlformats.org/drawingml/2006/main" noChangeAspect="1"/>
+            </wp:cNvGraphicFramePr>
+            <a:graphic xmlns:a="http://schemas.openxmlformats.org/drawingml/2006/main">
+              <a:graphicData uri="http://schemas.openxmlformats.org/drawingml/2006/picture">
+                <pic:pic xmlns:pic="http://schemas.openxmlformats.org/drawingml/2006/picture">
+                  <pic:nvPicPr>
+                    <pic:cNvPr id="0" name="Picture 3"/>
+                    <pic:cNvPicPr>
+                      <a:picLocks noChangeAspect="1" noChangeArrowheads="1"/>
+                    </pic:cNvPicPr>
+                  </pic:nvPicPr>
+                  <pic:blipFill>
+                    <a:blip r:embed="rId7" cstate="print">
+                      <a:extLst>
+                        <a:ext uri="{28A0092B-C50C-407E-A947-70E740481C1C}">
+                          <a14:useLocalDpi xmlns:a14="http://schemas.microsoft.com/office/drawing/2010/main" val="0"/>
+                        </a:ext>
+                      </a:extLst>
+                    </a:blip>
+                    <a:srcRect/>
+                    <a:stretch>
+                      <a:fillRect/>
+                    </a:stretch>
+                  </pic:blipFill>
+                  <pic:spPr bwMode="auto">
+                    <a:xfrm>
+                      <a:off x="0" y="0"/>
+                      <a:ext cx="436245" cy="436245"/>
+                    </a:xfrm>
+                    <a:prstGeom prst="rect">
+                      <a:avLst/>
+                    </a:prstGeom>
+                    <a:noFill/>
+                    <a:ln>
+                      <a:noFill/>
+                    </a:ln>
+                  </pic:spPr>
+                </pic:pic>
+              </a:graphicData>
+            </a:graphic>
+            <wp14:sizeRelH relativeFrom="page">
+              <wp14:pctWidth>0</wp14:pctWidth>
+            </wp14:sizeRelH>
+            <wp14:sizeRelV relativeFrom="page">
+              <wp14:pctHeight>0</wp14:pctHeight>
+            </wp14:sizeRelV>
+          </wp:anchor>
+        </w:drawing>
+      </w:r>
+      <w:r>
+        <w:rPr>
+          <w:noProof/>
+        </w:rPr>
+        <w:drawing>
+          <wp:anchor distT="0" distB="0" distL="114300" distR="114300" simplePos="0" relativeHeight="251660288" behindDoc="1" locked="0" layoutInCell="1" allowOverlap="1" wp14:anchorId="0F0C2FEB" wp14:editId="4D62D6D5">
+            <wp:simplePos x="0" y="0"/>
+            <wp:positionH relativeFrom="column">
+              <wp:posOffset>3167380</wp:posOffset>
+            </wp:positionH>
+            <wp:positionV relativeFrom="paragraph">
+              <wp:posOffset>301625</wp:posOffset>
+            </wp:positionV>
+            <wp:extent cx="514350" cy="514350"/>
+            <wp:effectExtent l="0" t="0" r="0" b="0"/>
+            <wp:wrapTight wrapText="bothSides">
+              <wp:wrapPolygon edited="0">
+                <wp:start x="12800" y="0"/>
+                <wp:lineTo x="1600" y="4800"/>
+                <wp:lineTo x="0" y="6400"/>
+                <wp:lineTo x="0" y="15200"/>
+                <wp:lineTo x="9600" y="20000"/>
+                <wp:lineTo x="12800" y="20800"/>
+                <wp:lineTo x="17600" y="20800"/>
+                <wp:lineTo x="19200" y="20000"/>
+                <wp:lineTo x="20800" y="16800"/>
+                <wp:lineTo x="20800" y="3200"/>
+                <wp:lineTo x="17600" y="0"/>
+                <wp:lineTo x="12800" y="0"/>
+              </wp:wrapPolygon>
+            </wp:wrapTight>
+            <wp:docPr id="597836243" name="Kép 1"/>
+            <wp:cNvGraphicFramePr>
+              <a:graphicFrameLocks xmlns:a="http://schemas.openxmlformats.org/drawingml/2006/main" noChangeAspect="1"/>
+            </wp:cNvGraphicFramePr>
+            <a:graphic xmlns:a="http://schemas.openxmlformats.org/drawingml/2006/main">
+              <a:graphicData uri="http://schemas.openxmlformats.org/drawingml/2006/picture">
+                <pic:pic xmlns:pic="http://schemas.openxmlformats.org/drawingml/2006/picture">
+                  <pic:nvPicPr>
+                    <pic:cNvPr id="0" name="Picture 1"/>
+                    <pic:cNvPicPr>
+                      <a:picLocks noChangeAspect="1" noChangeArrowheads="1"/>
+                    </pic:cNvPicPr>
+                  </pic:nvPicPr>
+                  <pic:blipFill>
+                    <a:blip r:embed="rId8" cstate="print">
+                      <a:extLst>
+                        <a:ext uri="{28A0092B-C50C-407E-A947-70E740481C1C}">
+                          <a14:useLocalDpi xmlns:a14="http://schemas.microsoft.com/office/drawing/2010/main" val="0"/>
+                        </a:ext>
+                      </a:extLst>
+                    </a:blip>
+                    <a:srcRect/>
+                    <a:stretch>
+                      <a:fillRect/>
+                    </a:stretch>
+                  </pic:blipFill>
+                  <pic:spPr bwMode="auto">
+                    <a:xfrm>
+                      <a:off x="0" y="0"/>
+                      <a:ext cx="514350" cy="514350"/>
+                    </a:xfrm>
+                    <a:prstGeom prst="rect">
+                      <a:avLst/>
+                    </a:prstGeom>
+                    <a:noFill/>
+                    <a:ln>
+                      <a:noFill/>
+                    </a:ln>
+                  </pic:spPr>
+                </pic:pic>
+              </a:graphicData>
+            </a:graphic>
+            <wp14:sizeRelH relativeFrom="margin">
+              <wp14:pctWidth>0</wp14:pctWidth>
+            </wp14:sizeRelH>
+            <wp14:sizeRelV relativeFrom="margin">
+              <wp14:pctHeight>0</wp14:pctHeight>
+            </wp14:sizeRelV>
+          </wp:anchor>
+        </w:drawing>
+      </w:r>
+      <w:r>
+        <w:rPr>
           <w:color w:val="auto"/>
           <w:sz w:val="32"/>
           <w:szCs w:val="32"/>
@@ -603,6 +766,89 @@
       </w:pPr>
       <w:r>
         <w:rPr>
+          <w:noProof/>
+        </w:rPr>
+        <w:drawing>
+          <wp:anchor distT="0" distB="0" distL="114300" distR="114300" simplePos="0" relativeHeight="251662336" behindDoc="1" locked="0" layoutInCell="1" allowOverlap="1" wp14:anchorId="73598253" wp14:editId="215C47C3">
+            <wp:simplePos x="0" y="0"/>
+            <wp:positionH relativeFrom="column">
+              <wp:posOffset>1986280</wp:posOffset>
+            </wp:positionH>
+            <wp:positionV relativeFrom="paragraph">
+              <wp:posOffset>212090</wp:posOffset>
+            </wp:positionV>
+            <wp:extent cx="1390650" cy="762000"/>
+            <wp:effectExtent l="0" t="0" r="0" b="0"/>
+            <wp:wrapTight wrapText="bothSides">
+              <wp:wrapPolygon edited="0">
+                <wp:start x="10356" y="0"/>
+                <wp:lineTo x="1184" y="4320"/>
+                <wp:lineTo x="0" y="5400"/>
+                <wp:lineTo x="0" y="18360"/>
+                <wp:lineTo x="1775" y="20520"/>
+                <wp:lineTo x="2959" y="21060"/>
+                <wp:lineTo x="18345" y="21060"/>
+                <wp:lineTo x="19529" y="20520"/>
+                <wp:lineTo x="21304" y="18360"/>
+                <wp:lineTo x="21304" y="5940"/>
+                <wp:lineTo x="19529" y="4320"/>
+                <wp:lineTo x="12132" y="0"/>
+                <wp:lineTo x="10356" y="0"/>
+              </wp:wrapPolygon>
+            </wp:wrapTight>
+            <wp:docPr id="169024888" name="Kép 4"/>
+            <wp:cNvGraphicFramePr>
+              <a:graphicFrameLocks xmlns:a="http://schemas.openxmlformats.org/drawingml/2006/main" noChangeAspect="1"/>
+            </wp:cNvGraphicFramePr>
+            <a:graphic xmlns:a="http://schemas.openxmlformats.org/drawingml/2006/main">
+              <a:graphicData uri="http://schemas.openxmlformats.org/drawingml/2006/picture">
+                <pic:pic xmlns:pic="http://schemas.openxmlformats.org/drawingml/2006/picture">
+                  <pic:nvPicPr>
+                    <pic:cNvPr id="0" name="Picture 7"/>
+                    <pic:cNvPicPr>
+                      <a:picLocks noChangeAspect="1" noChangeArrowheads="1"/>
+                    </pic:cNvPicPr>
+                  </pic:nvPicPr>
+                  <pic:blipFill>
+                    <a:blip r:embed="rId9" cstate="print">
+                      <a:extLst>
+                        <a:ext uri="{28A0092B-C50C-407E-A947-70E740481C1C}">
+                          <a14:useLocalDpi xmlns:a14="http://schemas.microsoft.com/office/drawing/2010/main" val="0"/>
+                        </a:ext>
+                      </a:extLst>
+                    </a:blip>
+                    <a:srcRect/>
+                    <a:stretch>
+                      <a:fillRect/>
+                    </a:stretch>
+                  </pic:blipFill>
+                  <pic:spPr bwMode="auto">
+                    <a:xfrm>
+                      <a:off x="0" y="0"/>
+                      <a:ext cx="1390650" cy="762000"/>
+                    </a:xfrm>
+                    <a:prstGeom prst="rect">
+                      <a:avLst/>
+                    </a:prstGeom>
+                    <a:noFill/>
+                    <a:ln>
+                      <a:noFill/>
+                    </a:ln>
+                  </pic:spPr>
+                </pic:pic>
+              </a:graphicData>
+            </a:graphic>
+            <wp14:sizeRelH relativeFrom="margin">
+              <wp14:pctWidth>0</wp14:pctWidth>
+            </wp14:sizeRelH>
+            <wp14:sizeRelV relativeFrom="margin">
+              <wp14:pctHeight>0</wp14:pctHeight>
+            </wp14:sizeRelV>
+          </wp:anchor>
+        </w:drawing>
+      </w:r>
+      <w:r>
+        <w:rPr>
           <w:color w:val="auto"/>
           <w:sz w:val="32"/>
           <w:szCs w:val="32"/>
@@ -657,6 +903,89 @@
       </w:pPr>
       <w:r>
         <w:rPr>
+          <w:noProof/>
+        </w:rPr>
+        <w:drawing>
+          <wp:anchor distT="0" distB="0" distL="114300" distR="114300" simplePos="0" relativeHeight="251665408" behindDoc="1" locked="0" layoutInCell="1" allowOverlap="1" wp14:anchorId="7F878373" wp14:editId="0F84A342">
+            <wp:simplePos x="0" y="0"/>
+            <wp:positionH relativeFrom="margin">
+              <wp:posOffset>3853180</wp:posOffset>
+            </wp:positionH>
+            <wp:positionV relativeFrom="paragraph">
+              <wp:posOffset>201930</wp:posOffset>
+            </wp:positionV>
+            <wp:extent cx="807720" cy="807720"/>
+            <wp:effectExtent l="0" t="0" r="0" b="0"/>
+            <wp:wrapTight wrapText="bothSides">
+              <wp:wrapPolygon edited="0">
+                <wp:start x="7642" y="1019"/>
+                <wp:lineTo x="4585" y="3566"/>
+                <wp:lineTo x="1019" y="7642"/>
+                <wp:lineTo x="1019" y="12736"/>
+                <wp:lineTo x="4585" y="18340"/>
+                <wp:lineTo x="7642" y="19868"/>
+                <wp:lineTo x="13245" y="19868"/>
+                <wp:lineTo x="16302" y="18340"/>
+                <wp:lineTo x="19868" y="12226"/>
+                <wp:lineTo x="20377" y="8151"/>
+                <wp:lineTo x="16302" y="3566"/>
+                <wp:lineTo x="13245" y="1019"/>
+                <wp:lineTo x="7642" y="1019"/>
+              </wp:wrapPolygon>
+            </wp:wrapTight>
+            <wp:docPr id="821721650" name="Kép 7"/>
+            <wp:cNvGraphicFramePr>
+              <a:graphicFrameLocks xmlns:a="http://schemas.openxmlformats.org/drawingml/2006/main" noChangeAspect="1"/>
+            </wp:cNvGraphicFramePr>
+            <a:graphic xmlns:a="http://schemas.openxmlformats.org/drawingml/2006/main">
+              <a:graphicData uri="http://schemas.openxmlformats.org/drawingml/2006/picture">
+                <pic:pic xmlns:pic="http://schemas.openxmlformats.org/drawingml/2006/picture">
+                  <pic:nvPicPr>
+                    <pic:cNvPr id="0" name="Picture 15"/>
+                    <pic:cNvPicPr>
+                      <a:picLocks noChangeAspect="1" noChangeArrowheads="1"/>
+                    </pic:cNvPicPr>
+                  </pic:nvPicPr>
+                  <pic:blipFill>
+                    <a:blip r:embed="rId10" cstate="print">
+                      <a:extLst>
+                        <a:ext uri="{28A0092B-C50C-407E-A947-70E740481C1C}">
+                          <a14:useLocalDpi xmlns:a14="http://schemas.microsoft.com/office/drawing/2010/main" val="0"/>
+                        </a:ext>
+                      </a:extLst>
+                    </a:blip>
+                    <a:srcRect/>
+                    <a:stretch>
+                      <a:fillRect/>
+                    </a:stretch>
+                  </pic:blipFill>
+                  <pic:spPr bwMode="auto">
+                    <a:xfrm>
+                      <a:off x="0" y="0"/>
+                      <a:ext cx="807720" cy="807720"/>
+                    </a:xfrm>
+                    <a:prstGeom prst="rect">
+                      <a:avLst/>
+                    </a:prstGeom>
+                    <a:noFill/>
+                    <a:ln>
+                      <a:noFill/>
+                    </a:ln>
+                  </pic:spPr>
+                </pic:pic>
+              </a:graphicData>
+            </a:graphic>
+            <wp14:sizeRelH relativeFrom="margin">
+              <wp14:pctWidth>0</wp14:pctWidth>
+            </wp14:sizeRelH>
+            <wp14:sizeRelV relativeFrom="margin">
+              <wp14:pctHeight>0</wp14:pctHeight>
+            </wp14:sizeRelV>
+          </wp:anchor>
+        </w:drawing>
+      </w:r>
+      <w:r>
+        <w:rPr>
           <w:color w:val="auto"/>
           <w:sz w:val="32"/>
           <w:szCs w:val="32"/>
@@ -689,6 +1018,85 @@
         </w:numPr>
       </w:pPr>
       <w:r>
+        <w:rPr>
+          <w:noProof/>
+        </w:rPr>
+        <w:drawing>
+          <wp:anchor distT="0" distB="0" distL="114300" distR="114300" simplePos="0" relativeHeight="251663360" behindDoc="1" locked="0" layoutInCell="1" allowOverlap="1" wp14:anchorId="39D42F39" wp14:editId="29BE7038">
+            <wp:simplePos x="0" y="0"/>
+            <wp:positionH relativeFrom="column">
+              <wp:posOffset>2054860</wp:posOffset>
+            </wp:positionH>
+            <wp:positionV relativeFrom="paragraph">
+              <wp:posOffset>8255</wp:posOffset>
+            </wp:positionV>
+            <wp:extent cx="609600" cy="528320"/>
+            <wp:effectExtent l="0" t="0" r="0" b="5080"/>
+            <wp:wrapTight wrapText="bothSides">
+              <wp:wrapPolygon edited="0">
+                <wp:start x="0" y="0"/>
+                <wp:lineTo x="0" y="1558"/>
+                <wp:lineTo x="8100" y="21029"/>
+                <wp:lineTo x="8775" y="21029"/>
+                <wp:lineTo x="12150" y="21029"/>
+                <wp:lineTo x="12825" y="21029"/>
+                <wp:lineTo x="20925" y="1558"/>
+                <wp:lineTo x="20925" y="0"/>
+                <wp:lineTo x="0" y="0"/>
+              </wp:wrapPolygon>
+            </wp:wrapTight>
+            <wp:docPr id="217500495" name="Kép 5"/>
+            <wp:cNvGraphicFramePr>
+              <a:graphicFrameLocks xmlns:a="http://schemas.openxmlformats.org/drawingml/2006/main" noChangeAspect="1"/>
+            </wp:cNvGraphicFramePr>
+            <a:graphic xmlns:a="http://schemas.openxmlformats.org/drawingml/2006/main">
+              <a:graphicData uri="http://schemas.openxmlformats.org/drawingml/2006/picture">
+                <pic:pic xmlns:pic="http://schemas.openxmlformats.org/drawingml/2006/picture">
+                  <pic:nvPicPr>
+                    <pic:cNvPr id="0" name="Picture 9"/>
+                    <pic:cNvPicPr>
+                      <a:picLocks noChangeAspect="1" noChangeArrowheads="1"/>
+                    </pic:cNvPicPr>
+                  </pic:nvPicPr>
+                  <pic:blipFill>
+                    <a:blip r:embed="rId11" cstate="print">
+                      <a:extLst>
+                        <a:ext uri="{28A0092B-C50C-407E-A947-70E740481C1C}">
+                          <a14:useLocalDpi xmlns:a14="http://schemas.microsoft.com/office/drawing/2010/main" val="0"/>
+                        </a:ext>
+                      </a:extLst>
+                    </a:blip>
+                    <a:srcRect/>
+                    <a:stretch>
+                      <a:fillRect/>
+                    </a:stretch>
+                  </pic:blipFill>
+                  <pic:spPr bwMode="auto">
+                    <a:xfrm>
+                      <a:off x="0" y="0"/>
+                      <a:ext cx="609600" cy="528320"/>
+                    </a:xfrm>
+                    <a:prstGeom prst="rect">
+                      <a:avLst/>
+                    </a:prstGeom>
+                    <a:noFill/>
+                    <a:ln>
+                      <a:noFill/>
+                    </a:ln>
+                  </pic:spPr>
+                </pic:pic>
+              </a:graphicData>
+            </a:graphic>
+            <wp14:sizeRelH relativeFrom="margin">
+              <wp14:pctWidth>0</wp14:pctWidth>
+            </wp14:sizeRelH>
+            <wp14:sizeRelV relativeFrom="margin">
+              <wp14:pctHeight>0</wp14:pctHeight>
+            </wp14:sizeRelV>
+          </wp:anchor>
+        </w:drawing>
+      </w:r>
+      <w:r>
         <w:t>VueJs</w:t>
       </w:r>
     </w:p>
@@ -700,6 +1108,90 @@
           <w:numId w:val="2"/>
         </w:numPr>
       </w:pPr>
+      <w:r>
+        <w:rPr>
+          <w:noProof/>
+        </w:rPr>
+        <w:drawing>
+          <wp:anchor distT="0" distB="0" distL="114300" distR="114300" simplePos="0" relativeHeight="251664384" behindDoc="1" locked="0" layoutInCell="1" allowOverlap="1" wp14:anchorId="1F9CF508" wp14:editId="4A863756">
+            <wp:simplePos x="0" y="0"/>
+            <wp:positionH relativeFrom="column">
+              <wp:posOffset>2780030</wp:posOffset>
+            </wp:positionH>
+            <wp:positionV relativeFrom="paragraph">
+              <wp:posOffset>7620</wp:posOffset>
+            </wp:positionV>
+            <wp:extent cx="895350" cy="676275"/>
+            <wp:effectExtent l="0" t="0" r="0" b="9525"/>
+            <wp:wrapTight wrapText="bothSides">
+              <wp:wrapPolygon edited="0">
+                <wp:start x="14706" y="0"/>
+                <wp:lineTo x="2298" y="1217"/>
+                <wp:lineTo x="0" y="8518"/>
+                <wp:lineTo x="919" y="16428"/>
+                <wp:lineTo x="1838" y="20079"/>
+                <wp:lineTo x="10111" y="21296"/>
+                <wp:lineTo x="15166" y="21296"/>
+                <wp:lineTo x="21140" y="18862"/>
+                <wp:lineTo x="21140" y="12777"/>
+                <wp:lineTo x="17464" y="10344"/>
+                <wp:lineTo x="20681" y="9127"/>
+                <wp:lineTo x="20681" y="4259"/>
+                <wp:lineTo x="17923" y="0"/>
+                <wp:lineTo x="14706" y="0"/>
+              </wp:wrapPolygon>
+            </wp:wrapTight>
+            <wp:docPr id="370926782" name="Kép 6"/>
+            <wp:cNvGraphicFramePr>
+              <a:graphicFrameLocks xmlns:a="http://schemas.openxmlformats.org/drawingml/2006/main" noChangeAspect="1"/>
+            </wp:cNvGraphicFramePr>
+            <a:graphic xmlns:a="http://schemas.openxmlformats.org/drawingml/2006/main">
+              <a:graphicData uri="http://schemas.openxmlformats.org/drawingml/2006/picture">
+                <pic:pic xmlns:pic="http://schemas.openxmlformats.org/drawingml/2006/picture">
+                  <pic:nvPicPr>
+                    <pic:cNvPr id="0" name="Picture 11"/>
+                    <pic:cNvPicPr>
+                      <a:picLocks noChangeAspect="1" noChangeArrowheads="1"/>
+                    </pic:cNvPicPr>
+                  </pic:nvPicPr>
+                  <pic:blipFill>
+                    <a:blip r:embed="rId12" cstate="print">
+                      <a:extLst>
+                        <a:ext uri="{28A0092B-C50C-407E-A947-70E740481C1C}">
+                          <a14:useLocalDpi xmlns:a14="http://schemas.microsoft.com/office/drawing/2010/main" val="0"/>
+                        </a:ext>
+                      </a:extLst>
+                    </a:blip>
+                    <a:srcRect/>
+                    <a:stretch>
+                      <a:fillRect/>
+                    </a:stretch>
+                  </pic:blipFill>
+                  <pic:spPr bwMode="auto">
+                    <a:xfrm>
+                      <a:off x="0" y="0"/>
+                      <a:ext cx="895350" cy="676275"/>
+                    </a:xfrm>
+                    <a:prstGeom prst="rect">
+                      <a:avLst/>
+                    </a:prstGeom>
+                    <a:noFill/>
+                    <a:ln>
+                      <a:noFill/>
+                    </a:ln>
+                  </pic:spPr>
+                </pic:pic>
+              </a:graphicData>
+            </a:graphic>
+            <wp14:sizeRelH relativeFrom="margin">
+              <wp14:pctWidth>0</wp14:pctWidth>
+            </wp14:sizeRelH>
+            <wp14:sizeRelV relativeFrom="margin">
+              <wp14:pctHeight>0</wp14:pctHeight>
+            </wp14:sizeRelV>
+          </wp:anchor>
+        </w:drawing>
+      </w:r>
       <w:r>
         <w:t>Bootstrap</w:t>
       </w:r>
@@ -759,7 +1251,7 @@
           <w:szCs w:val="40"/>
         </w:rPr>
         <w:lastRenderedPageBreak/>
-        <w:t>Login</w:t>
+        <w:t>Bejelentkező felület</w:t>
       </w:r>
     </w:p>
     <w:p>
@@ -774,13 +1266,13 @@
           <w:color w:val="auto"/>
         </w:rPr>
         <w:drawing>
-          <wp:anchor distT="0" distB="0" distL="114300" distR="114300" simplePos="0" relativeHeight="251658240" behindDoc="1" locked="0" layoutInCell="1" allowOverlap="1" wp14:anchorId="6E1A8493" wp14:editId="3D28D2BB">
+          <wp:anchor distT="0" distB="0" distL="114300" distR="114300" simplePos="0" relativeHeight="251658240" behindDoc="1" locked="0" layoutInCell="1" allowOverlap="1" wp14:anchorId="6E1A8493" wp14:editId="51360DC0">
             <wp:simplePos x="0" y="0"/>
             <wp:positionH relativeFrom="margin">
-              <wp:posOffset>-66675</wp:posOffset>
+              <wp:posOffset>-95250</wp:posOffset>
             </wp:positionH>
             <wp:positionV relativeFrom="paragraph">
-              <wp:posOffset>688340</wp:posOffset>
+              <wp:posOffset>916940</wp:posOffset>
             </wp:positionV>
             <wp:extent cx="5760720" cy="2767330"/>
             <wp:effectExtent l="0" t="0" r="0" b="0"/>
@@ -805,7 +1297,7 @@
                     <pic:cNvPicPr/>
                   </pic:nvPicPr>
                   <pic:blipFill>
-                    <a:blip r:embed="rId7" cstate="print">
+                    <a:blip r:embed="rId13" cstate="print">
                       <a:extLst>
                         <a:ext uri="{28A0092B-C50C-407E-A947-70E740481C1C}">
                           <a14:useLocalDpi xmlns:a14="http://schemas.microsoft.com/office/drawing/2010/main" val="0"/>
@@ -841,13 +1333,49 @@
         <w:rPr>
           <w:color w:val="auto"/>
         </w:rPr>
-        <w:t xml:space="preserve">Egy olyan dizájn létrehozása volt a cél, amely megállja a helyét a mai </w:t>
+        <w:t xml:space="preserve">Egy olyan </w:t>
       </w:r>
       <w:r>
         <w:rPr>
           <w:color w:val="auto"/>
         </w:rPr>
-        <w:t>letisztult kinézetet uralta világban, de mégis hoz egy kis élénk színösszeállítást, amely kevésbé használatos manapság.</w:t>
+        <w:t>dizájn</w:t>
+      </w:r>
+      <w:r>
+        <w:rPr>
+          <w:color w:val="auto"/>
+        </w:rPr>
+        <w:t xml:space="preserve"> létrehozása volt a cél, amely megállja a helyét a mai </w:t>
+      </w:r>
+      <w:r>
+        <w:rPr>
+          <w:color w:val="auto"/>
+        </w:rPr>
+        <w:t>letisztult kinézetet uralta világban,</w:t>
+      </w:r>
+      <w:r>
+        <w:rPr>
+          <w:color w:val="auto"/>
+        </w:rPr>
+        <w:t xml:space="preserve"> viszont nem a megszokott, fekete-fehér-szürke színek dominálásával, hanem</w:t>
+      </w:r>
+      <w:r>
+        <w:rPr>
+          <w:color w:val="auto"/>
+        </w:rPr>
+        <w:t xml:space="preserve"> egy kis élénk színösszeállítá</w:t>
+      </w:r>
+      <w:r>
+        <w:rPr>
+          <w:color w:val="auto"/>
+        </w:rPr>
+        <w:t>ssal</w:t>
+      </w:r>
+      <w:r>
+        <w:rPr>
+          <w:color w:val="auto"/>
+        </w:rPr>
+        <w:t>, amely kevésbé használatos manapság.</w:t>
       </w:r>
     </w:p>
     <w:p>
@@ -858,13 +1386,415 @@
         <w:t>A weboldal megnyitása után ez a felület fogad minket, ahol kettő input mező és egy, a bejelentkezést végrehajtó gomb található.</w:t>
       </w:r>
       <w:r>
-        <w:t xml:space="preserve"> A mezőkbe kattintás után egy zöldes animáció fogad, illetve a kis ikonok elcsúszása balra.</w:t>
-      </w:r>
-    </w:p>
-    <w:p/>
+        <w:t xml:space="preserve"> </w:t>
+      </w:r>
+    </w:p>
+    <w:p>
+      <w:pPr>
+        <w:spacing w:before="240"/>
+      </w:pPr>
+      <w:r>
+        <w:t>Ahhoz</w:t>
+      </w:r>
+      <w:r>
+        <w:t>,</w:t>
+      </w:r>
+      <w:r>
+        <w:t xml:space="preserve"> hogy </w:t>
+      </w:r>
+      <w:r>
+        <w:t xml:space="preserve">egy zöld </w:t>
+      </w:r>
+      <w:r>
+        <w:t>animáció működjön az input mezők</w:t>
+      </w:r>
+      <w:r>
+        <w:t>be kattintás után,</w:t>
+      </w:r>
+      <w:r>
+        <w:t xml:space="preserve"> átlátszóvá, illetve szürkévé kellett módosítani a </w:t>
+      </w:r>
+      <w:proofErr w:type="spellStart"/>
+      <w:r>
+        <w:t>css</w:t>
+      </w:r>
+      <w:proofErr w:type="spellEnd"/>
+      <w:r>
+        <w:t xml:space="preserve"> állományban. </w:t>
+      </w:r>
+    </w:p>
+    <w:p>
+      <w:r>
+        <w:drawing>
+          <wp:anchor distT="0" distB="0" distL="114300" distR="114300" simplePos="0" relativeHeight="251659264" behindDoc="1" locked="0" layoutInCell="1" allowOverlap="1" wp14:anchorId="620923F4" wp14:editId="0D87FD60">
+            <wp:simplePos x="0" y="0"/>
+            <wp:positionH relativeFrom="margin">
+              <wp:posOffset>283845</wp:posOffset>
+            </wp:positionH>
+            <wp:positionV relativeFrom="paragraph">
+              <wp:posOffset>5080</wp:posOffset>
+            </wp:positionV>
+            <wp:extent cx="4836795" cy="3167380"/>
+            <wp:effectExtent l="0" t="0" r="1905" b="0"/>
+            <wp:wrapTight wrapText="bothSides">
+              <wp:wrapPolygon edited="0">
+                <wp:start x="0" y="0"/>
+                <wp:lineTo x="0" y="21435"/>
+                <wp:lineTo x="21523" y="21435"/>
+                <wp:lineTo x="21523" y="0"/>
+                <wp:lineTo x="0" y="0"/>
+              </wp:wrapPolygon>
+            </wp:wrapTight>
+            <wp:docPr id="192580496" name="Kép 1"/>
+            <wp:cNvGraphicFramePr>
+              <a:graphicFrameLocks xmlns:a="http://schemas.openxmlformats.org/drawingml/2006/main" noChangeAspect="1"/>
+            </wp:cNvGraphicFramePr>
+            <a:graphic xmlns:a="http://schemas.openxmlformats.org/drawingml/2006/main">
+              <a:graphicData uri="http://schemas.openxmlformats.org/drawingml/2006/picture">
+                <pic:pic xmlns:pic="http://schemas.openxmlformats.org/drawingml/2006/picture">
+                  <pic:nvPicPr>
+                    <pic:cNvPr id="192580496" name=""/>
+                    <pic:cNvPicPr/>
+                  </pic:nvPicPr>
+                  <pic:blipFill>
+                    <a:blip r:embed="rId14">
+                      <a:extLst>
+                        <a:ext uri="{28A0092B-C50C-407E-A947-70E740481C1C}">
+                          <a14:useLocalDpi xmlns:a14="http://schemas.microsoft.com/office/drawing/2010/main" val="0"/>
+                        </a:ext>
+                      </a:extLst>
+                    </a:blip>
+                    <a:stretch>
+                      <a:fillRect/>
+                    </a:stretch>
+                  </pic:blipFill>
+                  <pic:spPr>
+                    <a:xfrm>
+                      <a:off x="0" y="0"/>
+                      <a:ext cx="4836795" cy="3167380"/>
+                    </a:xfrm>
+                    <a:prstGeom prst="rect">
+                      <a:avLst/>
+                    </a:prstGeom>
+                  </pic:spPr>
+                </pic:pic>
+              </a:graphicData>
+            </a:graphic>
+            <wp14:sizeRelH relativeFrom="margin">
+              <wp14:pctWidth>0</wp14:pctWidth>
+            </wp14:sizeRelH>
+            <wp14:sizeRelV relativeFrom="margin">
+              <wp14:pctHeight>0</wp14:pctHeight>
+            </wp14:sizeRelV>
+          </wp:anchor>
+        </w:drawing>
+      </w:r>
+    </w:p>
+    <w:p>
+      <w:r>
+        <w:br/>
+      </w:r>
+    </w:p>
+    <w:p>
+      <w:r>
+        <w:br w:type="page"/>
+      </w:r>
+    </w:p>
+    <w:p>
+      <w:r>
+        <w:lastRenderedPageBreak/>
+        <w:drawing>
+          <wp:anchor distT="0" distB="0" distL="114300" distR="114300" simplePos="0" relativeHeight="251667456" behindDoc="1" locked="0" layoutInCell="1" allowOverlap="1" wp14:anchorId="1D34DE86" wp14:editId="3316B4FD">
+            <wp:simplePos x="0" y="0"/>
+            <wp:positionH relativeFrom="margin">
+              <wp:align>right</wp:align>
+            </wp:positionH>
+            <wp:positionV relativeFrom="paragraph">
+              <wp:posOffset>509905</wp:posOffset>
+            </wp:positionV>
+            <wp:extent cx="2441575" cy="2181225"/>
+            <wp:effectExtent l="0" t="0" r="0" b="9525"/>
+            <wp:wrapTight wrapText="bothSides">
+              <wp:wrapPolygon edited="0">
+                <wp:start x="0" y="0"/>
+                <wp:lineTo x="0" y="21506"/>
+                <wp:lineTo x="21403" y="21506"/>
+                <wp:lineTo x="21403" y="0"/>
+                <wp:lineTo x="0" y="0"/>
+              </wp:wrapPolygon>
+            </wp:wrapTight>
+            <wp:docPr id="1959296893" name="Kép 1"/>
+            <wp:cNvGraphicFramePr>
+              <a:graphicFrameLocks xmlns:a="http://schemas.openxmlformats.org/drawingml/2006/main" noChangeAspect="1"/>
+            </wp:cNvGraphicFramePr>
+            <a:graphic xmlns:a="http://schemas.openxmlformats.org/drawingml/2006/main">
+              <a:graphicData uri="http://schemas.openxmlformats.org/drawingml/2006/picture">
+                <pic:pic xmlns:pic="http://schemas.openxmlformats.org/drawingml/2006/picture">
+                  <pic:nvPicPr>
+                    <pic:cNvPr id="1959296893" name=""/>
+                    <pic:cNvPicPr/>
+                  </pic:nvPicPr>
+                  <pic:blipFill>
+                    <a:blip r:embed="rId15">
+                      <a:extLst>
+                        <a:ext uri="{28A0092B-C50C-407E-A947-70E740481C1C}">
+                          <a14:useLocalDpi xmlns:a14="http://schemas.microsoft.com/office/drawing/2010/main" val="0"/>
+                        </a:ext>
+                      </a:extLst>
+                    </a:blip>
+                    <a:stretch>
+                      <a:fillRect/>
+                    </a:stretch>
+                  </pic:blipFill>
+                  <pic:spPr>
+                    <a:xfrm>
+                      <a:off x="0" y="0"/>
+                      <a:ext cx="2441575" cy="2181225"/>
+                    </a:xfrm>
+                    <a:prstGeom prst="rect">
+                      <a:avLst/>
+                    </a:prstGeom>
+                  </pic:spPr>
+                </pic:pic>
+              </a:graphicData>
+            </a:graphic>
+            <wp14:sizeRelH relativeFrom="margin">
+              <wp14:pctWidth>0</wp14:pctWidth>
+            </wp14:sizeRelH>
+            <wp14:sizeRelV relativeFrom="margin">
+              <wp14:pctHeight>0</wp14:pctHeight>
+            </wp14:sizeRelV>
+          </wp:anchor>
+        </w:drawing>
+      </w:r>
+      <w:r>
+        <w:t>Az animá</w:t>
+      </w:r>
+      <w:r>
+        <w:t xml:space="preserve">ció egy kis zöldes </w:t>
+      </w:r>
+      <w:proofErr w:type="gramStart"/>
+      <w:r>
+        <w:t>felvillanás</w:t>
+      </w:r>
+      <w:proofErr w:type="gramEnd"/>
+      <w:r>
+        <w:t xml:space="preserve"> amely elhalványul a mezők körül, illetve a kis </w:t>
+      </w:r>
+      <w:proofErr w:type="spellStart"/>
+      <w:r>
+        <w:t>icon</w:t>
+      </w:r>
+      <w:proofErr w:type="spellEnd"/>
+      <w:r>
+        <w:t>-ok is színt váltanak és balra csúsznak.</w:t>
+      </w:r>
+    </w:p>
+    <w:p>
+      <w:r>
+        <w:drawing>
+          <wp:anchor distT="0" distB="0" distL="114300" distR="114300" simplePos="0" relativeHeight="251666432" behindDoc="1" locked="0" layoutInCell="1" allowOverlap="1" wp14:anchorId="5B030D6C" wp14:editId="2D933FF6">
+            <wp:simplePos x="0" y="0"/>
+            <wp:positionH relativeFrom="column">
+              <wp:posOffset>-4445</wp:posOffset>
+            </wp:positionH>
+            <wp:positionV relativeFrom="paragraph">
+              <wp:posOffset>-2540</wp:posOffset>
+            </wp:positionV>
+            <wp:extent cx="3174804" cy="2209800"/>
+            <wp:effectExtent l="0" t="0" r="6985" b="0"/>
+            <wp:wrapTight wrapText="bothSides">
+              <wp:wrapPolygon edited="0">
+                <wp:start x="0" y="0"/>
+                <wp:lineTo x="0" y="21414"/>
+                <wp:lineTo x="21518" y="21414"/>
+                <wp:lineTo x="21518" y="0"/>
+                <wp:lineTo x="0" y="0"/>
+              </wp:wrapPolygon>
+            </wp:wrapTight>
+            <wp:docPr id="1854089054" name="Kép 1"/>
+            <wp:cNvGraphicFramePr>
+              <a:graphicFrameLocks xmlns:a="http://schemas.openxmlformats.org/drawingml/2006/main" noChangeAspect="1"/>
+            </wp:cNvGraphicFramePr>
+            <a:graphic xmlns:a="http://schemas.openxmlformats.org/drawingml/2006/main">
+              <a:graphicData uri="http://schemas.openxmlformats.org/drawingml/2006/picture">
+                <pic:pic xmlns:pic="http://schemas.openxmlformats.org/drawingml/2006/picture">
+                  <pic:nvPicPr>
+                    <pic:cNvPr id="1854089054" name=""/>
+                    <pic:cNvPicPr/>
+                  </pic:nvPicPr>
+                  <pic:blipFill>
+                    <a:blip r:embed="rId16">
+                      <a:extLst>
+                        <a:ext uri="{28A0092B-C50C-407E-A947-70E740481C1C}">
+                          <a14:useLocalDpi xmlns:a14="http://schemas.microsoft.com/office/drawing/2010/main" val="0"/>
+                        </a:ext>
+                      </a:extLst>
+                    </a:blip>
+                    <a:stretch>
+                      <a:fillRect/>
+                    </a:stretch>
+                  </pic:blipFill>
+                  <pic:spPr>
+                    <a:xfrm>
+                      <a:off x="0" y="0"/>
+                      <a:ext cx="3174804" cy="2209800"/>
+                    </a:xfrm>
+                    <a:prstGeom prst="rect">
+                      <a:avLst/>
+                    </a:prstGeom>
+                  </pic:spPr>
+                </pic:pic>
+              </a:graphicData>
+            </a:graphic>
+          </wp:anchor>
+        </w:drawing>
+      </w:r>
+    </w:p>
+    <w:p>
+      <w:r>
+        <w:t>A weboldalon</w:t>
+      </w:r>
+      <w:r>
+        <w:t xml:space="preserve"> összes oldalán</w:t>
+      </w:r>
+      <w:r>
+        <w:t xml:space="preserve"> egységesítve van ez a lila-rózsaszín átmenetes színösszeállítás, amit az alábbi módon állítottunk be:</w:t>
+      </w:r>
+    </w:p>
+    <w:p>
+      <w:r>
+        <w:drawing>
+          <wp:inline distT="0" distB="0" distL="0" distR="0" wp14:anchorId="65CAD5DC" wp14:editId="2D280221">
+            <wp:extent cx="5760720" cy="1044575"/>
+            <wp:effectExtent l="0" t="0" r="0" b="3175"/>
+            <wp:docPr id="1791179496" name="Kép 1"/>
+            <wp:cNvGraphicFramePr>
+              <a:graphicFrameLocks xmlns:a="http://schemas.openxmlformats.org/drawingml/2006/main" noChangeAspect="1"/>
+            </wp:cNvGraphicFramePr>
+            <a:graphic xmlns:a="http://schemas.openxmlformats.org/drawingml/2006/main">
+              <a:graphicData uri="http://schemas.openxmlformats.org/drawingml/2006/picture">
+                <pic:pic xmlns:pic="http://schemas.openxmlformats.org/drawingml/2006/picture">
+                  <pic:nvPicPr>
+                    <pic:cNvPr id="1791179496" name=""/>
+                    <pic:cNvPicPr/>
+                  </pic:nvPicPr>
+                  <pic:blipFill>
+                    <a:blip r:embed="rId17"/>
+                    <a:stretch>
+                      <a:fillRect/>
+                    </a:stretch>
+                  </pic:blipFill>
+                  <pic:spPr>
+                    <a:xfrm>
+                      <a:off x="0" y="0"/>
+                      <a:ext cx="5760720" cy="1044575"/>
+                    </a:xfrm>
+                    <a:prstGeom prst="rect">
+                      <a:avLst/>
+                    </a:prstGeom>
+                  </pic:spPr>
+                </pic:pic>
+              </a:graphicData>
+            </a:graphic>
+          </wp:inline>
+        </w:drawing>
+      </w:r>
+    </w:p>
+    <w:p>
+      <w:pPr>
+        <w:spacing w:before="240"/>
+      </w:pPr>
+      <w:r>
+        <w:t xml:space="preserve">Az bejelentkezés először egy validációval kezdődik, ahol megnézzük, hogy ha emaillel próbál a felhasználó bejelentkezni, akkor az csakis a cég által automatikusan generált emaillel lehessen. Validáció után egy </w:t>
+      </w:r>
+      <w:r>
+        <w:rPr>
+          <w:b/>
+          <w:bCs/>
+          <w:i/>
+          <w:iCs/>
+        </w:rPr>
+        <w:t>axios</w:t>
+      </w:r>
+      <w:r>
+        <w:t xml:space="preserve"> Post küldés segítségével küldjük el a bejelentkező személy által megadott adatokat a Pythonon futó backend felé, ami azonnal lekéri az adatokat az adatbázisból. Az adatbázisban </w:t>
+      </w:r>
+      <w:r>
+        <w:rPr>
+          <w:b/>
+          <w:bCs/>
+          <w:i/>
+          <w:iCs/>
+        </w:rPr>
+        <w:t>hash</w:t>
+      </w:r>
+      <w:r>
+        <w:t xml:space="preserve">-elve vannak a jelszavak eltárolva, ezért backend részen </w:t>
+      </w:r>
+      <w:r>
+        <w:rPr>
+          <w:b/>
+          <w:bCs/>
+          <w:i/>
+          <w:iCs/>
+        </w:rPr>
+        <w:t>bcrypt</w:t>
+      </w:r>
+      <w:r>
+        <w:t xml:space="preserve"> segítségével ellenőrizzük, hogy a weboldalról küldött, illetve az adatbázisban szereplő kódolt jelszó megegyezik-e. Ha minden stimmel egy tokent (access token) küld vissza, amit innentől kezdve minden egyes axios kérés és/vagy küldésnél továbbítani kell. </w:t>
+      </w:r>
+      <w:r>
+        <w:t>A későbbiekben ki lesz fejtve, hogy erre miért van szükség.</w:t>
+      </w:r>
+    </w:p>
+    <w:p>
+      <w:r>
+        <w:t xml:space="preserve">Ha a kettő adat közül valamelyik hibás volt, akkor az egy felugró ablak jelezni fogja nekünk, </w:t>
+      </w:r>
+      <w:proofErr w:type="gramStart"/>
+      <w:r>
+        <w:t>viszont</w:t>
+      </w:r>
+      <w:proofErr w:type="gramEnd"/>
+      <w:r>
+        <w:t xml:space="preserve"> ha minden sikeres akkor a felület továbbít minket a „Home” oldalra, ahol az adott személy az adatait éri el és ellenőrizheti és a jelszavát módosíthatja.</w:t>
+      </w:r>
+    </w:p>
+    <w:p>
+      <w:r>
+        <w:br w:type="page"/>
+      </w:r>
+    </w:p>
+    <w:p>
+      <w:pPr>
+        <w:pStyle w:val="Cmsor3"/>
+        <w:spacing w:after="240"/>
+        <w:rPr>
+          <w:rFonts w:cstheme="majorHAnsi"/>
+          <w:b/>
+          <w:bCs/>
+          <w:color w:val="auto"/>
+          <w:sz w:val="40"/>
+          <w:szCs w:val="40"/>
+        </w:rPr>
+      </w:pPr>
+      <w:r>
+        <w:rPr>
+          <w:rFonts w:cstheme="majorHAnsi"/>
+          <w:b/>
+          <w:bCs/>
+          <w:color w:val="auto"/>
+          <w:sz w:val="40"/>
+          <w:szCs w:val="40"/>
+        </w:rPr>
+        <w:lastRenderedPageBreak/>
+        <w:t>Home</w:t>
+      </w:r>
+    </w:p>
     <w:p/>
     <w:sectPr>
-      <w:footerReference w:type="default" r:id="rId8"/>
+      <w:footerReference w:type="default" r:id="rId18"/>
       <w:pgSz w:w="11906" w:h="16838"/>
       <w:pgMar w:top="1417" w:right="1417" w:bottom="1417" w:left="1417" w:header="708" w:footer="708" w:gutter="0"/>
       <w:cols w:space="708"/>

</xml_diff>